<commit_message>
Refactor the audio record. Record then transcribe and generate meeting
</commit_message>
<xml_diff>
--- a/meeting_minutes.docx
+++ b/meeting_minutes.docx
@@ -12,7 +12,7 @@
     </w:p>
     <w:p>
       <w:r>
-        <w:t>The team held a software huddle to align everyone's software activities. They discussed the completion of PDF workers by Govind and Pritam, and the need to finish ISO 27001. The team is mostly ready for an internal audit, with 75% readiness and 95% of checks passing. The goal is to be ready for an internal audit by the end of the month to identify gaps for external audit and certification. The team also discussed the SAR form for endocloud and the need to update the Pinto dashboard. The dashboard will help track the status of tasks and identify who needs to complete what. The meeting concluded with plans to meet again the following week.</w:t>
+        <w:t>The text is a casual conversation about testing a recording system, discussing the cost of using OpenAI, and the potential of recording and transcribing various elements such as laughter and distinguishing voices. The speaker also mentions a lunch they had at Cobe Scissors/La Pizzeria, recommending the paneer tikka pizza. They also mention needing to change their car's number plate. The conversation is interspersed with random comments and questions, reflecting a relaxed and informal atmosphere.</w:t>
       </w:r>
     </w:p>
     <w:p/>
@@ -26,27 +26,27 @@
     </w:p>
     <w:p>
       <w:r>
-        <w:t>1. The meeting was held to align everyone's software activities.</w:t>
+        <w:t>1. The speaker is testing a recording and discussing the potential size of the file and its transferability.</w:t>
         <w:br/>
-        <w:t>2. Govind and Pritam have completed their work on PDF workers.</w:t>
+        <w:t>2. The speaker mentions the cost of using OpenAI, stating that they've used $0.5 from the last meeting.</w:t>
         <w:br/>
-        <w:t>3. The team has finished testing the build online.</w:t>
+        <w:t>3. The speaker asks OpenAI about the potential cost if they continue to let it run and record their activities.</w:t>
         <w:br/>
-        <w:t>4. The team needs to complete the ISO 27001, with a few small tasks pending.</w:t>
+        <w:t>4. The speaker mentions a keyboard interrupt but is unsure of the outcome.</w:t>
         <w:br/>
-        <w:t>5. The team is 75% ready for an internal audit and passing 95% of all checks.</w:t>
+        <w:t>5. The speaker asks for additional speech or text to be added.</w:t>
         <w:br/>
-        <w:t>6. The plan is to target the internal audit by the end of the month to identify gaps for external audit and certification.</w:t>
+        <w:t>6. The speaker mentions a lunch they had, detailing the food items and recommending the paneer tikka pizza at Cobe Scissors/La Pizzeria.</w:t>
         <w:br/>
-        <w:t>7. All team members are expected to update their individual tasks and catch up on any pending policy acceptances.</w:t>
+        <w:t>7. The speaker mentions needing to change their car's number plate the next day.</w:t>
         <w:br/>
-        <w:t>8. One team member is working on the SAR form for endocloud and will be made an administrator in the Pinto dashboard.</w:t>
+        <w:t>8. The speaker discusses the color of their car and clothing.</w:t>
         <w:br/>
-        <w:t>9. The Pinto dashboard helps track the current status of tasks and identifies who needs to finish what.</w:t>
+        <w:t>9. The speaker raises a question about how laughter can be transcribed.</w:t>
         <w:br/>
-        <w:t>10. The team aims to be ready for an internal audit at the start.</w:t>
+        <w:t>10. The speaker questions whether voices can be distinguished in the recording.</w:t>
         <w:br/>
-        <w:t>11. The team plans to meet again next week when tasks will be clearer.</w:t>
+        <w:t>11. The speaker ends the recording.</w:t>
       </w:r>
     </w:p>
     <w:p/>
@@ -60,25 +60,19 @@
     </w:p>
     <w:p>
       <w:r>
-        <w:t>1. Govind and Pritam need to work on PDF workers and ensure they are fixed.</w:t>
+        <w:t>1. Check the cost of OpenAI's credit usage.</w:t>
         <w:br/>
-        <w:t>2. The team needs to finish the ISO 27001.</w:t>
+        <w:t>2. Ask OpenAI a question about the cost of continuous recording.</w:t>
         <w:br/>
-        <w:t>3. The team needs to check on any pending tasks related to ISO 27001.</w:t>
+        <w:t>3. Jadavs needs to add in some speech, text, or fillers.</w:t>
         <w:br/>
-        <w:t>4. The team needs to prepare for an internal audit within Sprint 2.</w:t>
+        <w:t>4. Try the paneer tikka pizza at Cobe Scissors and La Pizzeria.</w:t>
         <w:br/>
-        <w:t>5. All team members need to update their individual progress.</w:t>
+        <w:t>5. Get the number plate changed for the red car.</w:t>
         <w:br/>
-        <w:t>6. Any pending tasks related to policy acceptance need to be addressed.</w:t>
+        <w:t>6. Determine how to transcribe laughter.</w:t>
         <w:br/>
-        <w:t>7. The team member working on the SAR form for endocloud needs to complete it.</w:t>
-        <w:br/>
-        <w:t>8. The same team member will be made an administrator in the Pinto dashboard and will need to monitor the dashboard, call out any missing tasks, and track the current status.</w:t>
-        <w:br/>
-        <w:t>9. The team needs to be ready for an internal audit.</w:t>
-        <w:br/>
-        <w:t>10. The team will have an internal meeting next week to clarify tasks.</w:t>
+        <w:t>7. Distinguish between voices in the recording.</w:t>
       </w:r>
     </w:p>
     <w:p/>
@@ -92,7 +86,7 @@
     </w:p>
     <w:p>
       <w:r>
-        <w:t>The sentiment of the text is generally neutral. The text is a conversation about a software project, discussing tasks that have been completed, tasks that are pending, and plans for future tasks. The tone is professional and focused on the work at hand. There are no strong positive or negative emotions conveyed in the language used. The mention of "Belated Diwali wishes" at the end adds a slight positive sentiment, but overall, the text remains neutral as it is primarily about work-related matters.</w:t>
+        <w:t>The sentiment of the text is generally neutral. The text is primarily a casual conversation with some light-hearted elements, such as the discussion about lunch and the paneer tikka pizza, which could be seen as slightly positive. However, there are no strong emotions or sentiments expressed throughout the text. The conversation also includes some technical discussions about recording, transcribing, and the cost of using OpenAI, but these are presented in a neutral manner. The laughter and the statement "I think we are all happy now" add a positive tone, but overall, the sentiment remains neutral due to the lack of strong emotional language or context.</w:t>
       </w:r>
     </w:p>
     <w:p/>

</xml_diff>

<commit_message>
Updated minute making app prototype
</commit_message>
<xml_diff>
--- a/meeting_minutes.docx
+++ b/meeting_minutes.docx
@@ -2,6 +2,20 @@
 <file path=word/document.xml><?xml version="1.0" encoding="utf-8"?>
 <w:document xmlns:wpc="http://schemas.microsoft.com/office/word/2010/wordprocessingCanvas" xmlns:mo="http://schemas.microsoft.com/office/mac/office/2008/main" xmlns:mc="http://schemas.openxmlformats.org/markup-compatibility/2006" xmlns:mv="urn:schemas-microsoft-com:mac:vml" xmlns:o="urn:schemas-microsoft-com:office:office" xmlns:r="http://schemas.openxmlformats.org/officeDocument/2006/relationships" xmlns:m="http://schemas.openxmlformats.org/officeDocument/2006/math" xmlns:v="urn:schemas-microsoft-com:vml" xmlns:wp14="http://schemas.microsoft.com/office/word/2010/wordprocessingDrawing" xmlns:wp="http://schemas.openxmlformats.org/drawingml/2006/wordprocessingDrawing" xmlns:w10="urn:schemas-microsoft-com:office:word" xmlns:w="http://schemas.openxmlformats.org/wordprocessingml/2006/main" xmlns:w14="http://schemas.microsoft.com/office/word/2010/wordml" xmlns:wpg="http://schemas.microsoft.com/office/word/2010/wordprocessingGroup" xmlns:wpi="http://schemas.microsoft.com/office/word/2010/wordprocessingInk" xmlns:wne="http://schemas.microsoft.com/office/word/2006/wordml" xmlns:wps="http://schemas.microsoft.com/office/word/2010/wordprocessingShape" mc:Ignorable="w14 wp14">
   <w:body>
+    <w:p>
+      <w:pPr>
+        <w:pStyle w:val="Heading1"/>
+      </w:pPr>
+      <w:r>
+        <w:t>Meeting Date</w:t>
+      </w:r>
+    </w:p>
+    <w:p>
+      <w:r>
+        <w:t>November 16, 2023</w:t>
+      </w:r>
+    </w:p>
+    <w:p/>
     <w:p>
       <w:pPr>
         <w:pStyle w:val="Heading1"/>
@@ -12,7 +26,7 @@
     </w:p>
     <w:p>
       <w:r>
-        <w:t>The text is a casual conversation about testing a recording system, discussing the cost of using OpenAI, and the potential of recording and transcribing various elements such as laughter and distinguishing voices. The speaker also mentions a lunch they had at Cobe Scissors/La Pizzeria, recommending the paneer tikka pizza. They also mention needing to change their car's number plate. The conversation is interspersed with random comments and questions, reflecting a relaxed and informal atmosphere.</w:t>
+        <w:t>The text discusses a test that appears to have been successful, resolving an unspecified issue. The main points of concern moving forward are the accuracy of date and time capture, and ensuring that recording occurs within a reasonable timeframe.</w:t>
       </w:r>
     </w:p>
     <w:p/>
@@ -26,27 +40,11 @@
     </w:p>
     <w:p>
       <w:r>
-        <w:t>1. The speaker is testing a recording and discussing the potential size of the file and its transferability.</w:t>
+        <w:t>1. The cause under test appears to have been successful and issues seem to be resolved.</w:t>
         <w:br/>
-        <w:t>2. The speaker mentions the cost of using OpenAI, stating that they've used $0.5 from the last meeting.</w:t>
+        <w:t>2. The accuracy of date and time capture needs to be verified.</w:t>
         <w:br/>
-        <w:t>3. The speaker asks OpenAI about the potential cost if they continue to let it run and record their activities.</w:t>
-        <w:br/>
-        <w:t>4. The speaker mentions a keyboard interrupt but is unsure of the outcome.</w:t>
-        <w:br/>
-        <w:t>5. The speaker asks for additional speech or text to be added.</w:t>
-        <w:br/>
-        <w:t>6. The speaker mentions a lunch they had, detailing the food items and recommending the paneer tikka pizza at Cobe Scissors/La Pizzeria.</w:t>
-        <w:br/>
-        <w:t>7. The speaker mentions needing to change their car's number plate the next day.</w:t>
-        <w:br/>
-        <w:t>8. The speaker discusses the color of their car and clothing.</w:t>
-        <w:br/>
-        <w:t>9. The speaker raises a question about how laughter can be transcribed.</w:t>
-        <w:br/>
-        <w:t>10. The speaker questions whether voices can be distinguished in the recording.</w:t>
-        <w:br/>
-        <w:t>11. The speaker ends the recording.</w:t>
+        <w:t>3. The time taken for the recording process needs to be reasonable.</w:t>
       </w:r>
     </w:p>
     <w:p/>
@@ -60,19 +58,11 @@
     </w:p>
     <w:p>
       <w:r>
-        <w:t>1. Check the cost of OpenAI's credit usage.</w:t>
+        <w:t>1. Test if the cause was successful.</w:t>
         <w:br/>
-        <w:t>2. Ask OpenAI a question about the cost of continuous recording.</w:t>
+        <w:t>2. Verify if the date and time are accurately captured.</w:t>
         <w:br/>
-        <w:t>3. Jadavs needs to add in some speech, text, or fillers.</w:t>
-        <w:br/>
-        <w:t>4. Try the paneer tikka pizza at Cobe Scissors and La Pizzeria.</w:t>
-        <w:br/>
-        <w:t>5. Get the number plate changed for the red car.</w:t>
-        <w:br/>
-        <w:t>6. Determine how to transcribe laughter.</w:t>
-        <w:br/>
-        <w:t>7. Distinguish between voices in the recording.</w:t>
+        <w:t>3. Check if the recording happens in a reasonable amount of time.</w:t>
       </w:r>
     </w:p>
     <w:p/>
@@ -86,7 +76,7 @@
     </w:p>
     <w:p>
       <w:r>
-        <w:t>The sentiment of the text is generally neutral. The text is primarily a casual conversation with some light-hearted elements, such as the discussion about lunch and the paneer tikka pizza, which could be seen as slightly positive. However, there are no strong emotions or sentiments expressed throughout the text. The conversation also includes some technical discussions about recording, transcribing, and the cost of using OpenAI, but these are presented in a neutral manner. The laughter and the statement "I think we are all happy now" add a positive tone, but overall, the sentiment remains neutral due to the lack of strong emotional language or context.</w:t>
+        <w:t>The sentiment of the text is generally neutral. The text discusses a process or test that appears to have been successful, which could be seen as slightly positive. However, the author also expresses uncertainty about whether certain aspects (the date time capture and recording time) will function as expected. This uncertainty balances out the slight positivity, resulting in an overall neutral sentiment.</w:t>
       </w:r>
     </w:p>
     <w:p/>

</xml_diff>

<commit_message>
Refactoted code for audio recorder
</commit_message>
<xml_diff>
--- a/meeting_minutes.docx
+++ b/meeting_minutes.docx
@@ -26,7 +26,7 @@
     </w:p>
     <w:p>
       <w:r>
-        <w:t>The text discusses a test that appears to have been successful, resolving an unspecified issue. The main points of concern moving forward are the accuracy of date and time capture, and ensuring that recording occurs within a reasonable timeframe.</w:t>
+        <w:t>The speaker is testing an AI system's language recognition and bug detection capabilities. They are specifically examining the system's ability to understand their spoken language and identify any potential issues. This is part of a refactoring process for an existing audio recording system.</w:t>
       </w:r>
     </w:p>
     <w:p/>
@@ -40,11 +40,15 @@
     </w:p>
     <w:p>
       <w:r>
-        <w:t>1. The cause under test appears to have been successful and issues seem to be resolved.</w:t>
+        <w:t>1. The speaker is testing an AI system.</w:t>
         <w:br/>
-        <w:t>2. The accuracy of date and time capture needs to be verified.</w:t>
+        <w:t>2. The speaker is curious if the AI can recognize the language being spoken.</w:t>
         <w:br/>
-        <w:t>3. The time taken for the recording process needs to be reasonable.</w:t>
+        <w:t>3. The speaker wants the AI to identify any potential bugs.</w:t>
+        <w:br/>
+        <w:t>4. The process involves refactoring of existing audio recording.</w:t>
+        <w:br/>
+        <w:t>5. The speaker is checking if the AI can understand the context of the conversation.</w:t>
       </w:r>
     </w:p>
     <w:p/>
@@ -58,11 +62,11 @@
     </w:p>
     <w:p>
       <w:r>
-        <w:t>1. Test if the cause was successful.</w:t>
+        <w:t>1. Recognize the language being spoken.</w:t>
         <w:br/>
-        <w:t>2. Verify if the date and time are accurately captured.</w:t>
+        <w:t>2. Once the task is done, determine if there are any bugs.</w:t>
         <w:br/>
-        <w:t>3. Check if the recording happens in a reasonable amount of time.</w:t>
+        <w:t>3. Refactor the existing recording audio.</w:t>
       </w:r>
     </w:p>
     <w:p/>
@@ -76,7 +80,7 @@
     </w:p>
     <w:p>
       <w:r>
-        <w:t>The sentiment of the text is generally neutral. The text discusses a process or test that appears to have been successful, which could be seen as slightly positive. However, the author also expresses uncertainty about whether certain aspects (the date time capture and recording time) will function as expected. This uncertainty balances out the slight positivity, resulting in an overall neutral sentiment.</w:t>
+        <w:t>The sentiment of the text is generally neutral. The speaker is discussing a test of a system or process, asking questions about its functionality, and expressing a desire for feedback about potential issues. There is no strong positive or negative emotion conveyed in the language used. The speaker seems to be in a state of anticipation or curiosity, but these emotions do not strongly sway the sentiment in a positive or negative direction.</w:t>
       </w:r>
     </w:p>
     <w:p/>

</xml_diff>

<commit_message>
Refactor + Update: Record sound from all audio for transcribing minutes. Mic + general audio input
</commit_message>
<xml_diff>
--- a/meeting_minutes.docx
+++ b/meeting_minutes.docx
@@ -12,7 +12,7 @@
     </w:p>
     <w:p>
       <w:r>
-        <w:t>November 16, 2023</w:t>
+        <w:t>November 17, 2023</w:t>
       </w:r>
     </w:p>
     <w:p/>
@@ -26,7 +26,7 @@
     </w:p>
     <w:p>
       <w:r>
-        <w:t>The speaker is testing an AI system's language recognition and bug detection capabilities. They are specifically examining the system's ability to understand their spoken language and identify any potential issues. This is part of a refactoring process for an existing audio recording system.</w:t>
+        <w:t>The text is a brief account of someone testing an audio recording or transcription system. They are uncertain if the system is functioning correctly and taking notes as expected. Ultimately, they conclude that the system is not working properly.</w:t>
       </w:r>
     </w:p>
     <w:p/>
@@ -40,15 +40,11 @@
     </w:p>
     <w:p>
       <w:r>
-        <w:t>1. The speaker is testing an AI system.</w:t>
+        <w:t>1. The speaker is testing the audio.</w:t>
         <w:br/>
-        <w:t>2. The speaker is curious if the AI can recognize the language being spoken.</w:t>
+        <w:t>2. There is uncertainty about whether the system is taking notes as expected.</w:t>
         <w:br/>
-        <w:t>3. The speaker wants the AI to identify any potential bugs.</w:t>
-        <w:br/>
-        <w:t>4. The process involves refactoring of existing audio recording.</w:t>
-        <w:br/>
-        <w:t>5. The speaker is checking if the AI can understand the context of the conversation.</w:t>
+        <w:t>3. The speaker discovers that the system is not working properly.</w:t>
       </w:r>
     </w:p>
     <w:p/>
@@ -62,11 +58,7 @@
     </w:p>
     <w:p>
       <w:r>
-        <w:t>1. Recognize the language being spoken.</w:t>
-        <w:br/>
-        <w:t>2. Once the task is done, determine if there are any bugs.</w:t>
-        <w:br/>
-        <w:t>3. Refactor the existing recording audio.</w:t>
+        <w:t>No action items were identified in the text.</w:t>
       </w:r>
     </w:p>
     <w:p/>
@@ -80,7 +72,7 @@
     </w:p>
     <w:p>
       <w:r>
-        <w:t>The sentiment of the text is generally neutral. The speaker is discussing a test of a system or process, asking questions about its functionality, and expressing a desire for feedback about potential issues. There is no strong positive or negative emotion conveyed in the language used. The speaker seems to be in a state of anticipation or curiosity, but these emotions do not strongly sway the sentiment in a positive or negative direction.</w:t>
+        <w:t>The sentiment of the text is generally negative. The speaker is testing an audio device or software and expresses uncertainty from the beginning ("Not sure if this is actually taking down notes as it normally should"). The sentiment becomes clearly negative when the speaker concludes that the device or software does not work ("Oh no, it doesn't work").</w:t>
       </w:r>
     </w:p>
     <w:p/>

</xml_diff>